<commit_message>
Update image in December section to "Commercial-OverLoad.png"
</commit_message>
<xml_diff>
--- a/Articles/2025/4_Game_Maker_2/8_Obects_to_throw_around_room/8 Objects to throw around room.docx
+++ b/Articles/2025/4_Game_Maker_2/8_Obects_to_throw_around_room/8 Objects to throw around room.docx
@@ -12,13 +12,384 @@
     </w:p>
     <w:p>
       <w:r>
+        <w:t>Create your images</w:t>
+      </w:r>
+    </w:p>
+    <w:p>
+      <w:r>
+        <w:drawing>
+          <wp:inline distT="0" distB="0" distL="0" distR="0" wp14:anchorId="0F0A1034" wp14:editId="6F09DB79">
+            <wp:extent cx="3267075" cy="1618054"/>
+            <wp:effectExtent l="0" t="0" r="0" b="1270"/>
+            <wp:docPr id="1673055886" name="Picture 1"/>
+            <wp:cNvGraphicFramePr>
+              <a:graphicFrameLocks xmlns:a="http://schemas.openxmlformats.org/drawingml/2006/main" noChangeAspect="1"/>
+            </wp:cNvGraphicFramePr>
+            <a:graphic xmlns:a="http://schemas.openxmlformats.org/drawingml/2006/main">
+              <a:graphicData uri="http://schemas.openxmlformats.org/drawingml/2006/picture">
+                <pic:pic xmlns:pic="http://schemas.openxmlformats.org/drawingml/2006/picture">
+                  <pic:nvPicPr>
+                    <pic:cNvPr id="1673055886" name=""/>
+                    <pic:cNvPicPr/>
+                  </pic:nvPicPr>
+                  <pic:blipFill>
+                    <a:blip r:embed="rId5"/>
+                    <a:stretch>
+                      <a:fillRect/>
+                    </a:stretch>
+                  </pic:blipFill>
+                  <pic:spPr>
+                    <a:xfrm>
+                      <a:off x="0" y="0"/>
+                      <a:ext cx="3272832" cy="1620905"/>
+                    </a:xfrm>
+                    <a:prstGeom prst="rect">
+                      <a:avLst/>
+                    </a:prstGeom>
+                  </pic:spPr>
+                </pic:pic>
+              </a:graphicData>
+            </a:graphic>
+          </wp:inline>
+        </w:drawing>
+      </w:r>
+    </w:p>
+    <w:p>
+      <w:r>
+        <w:t xml:space="preserve">Open </w:t>
+      </w:r>
+      <w:proofErr w:type="spellStart"/>
+      <w:r>
+        <w:t>PhotoShop</w:t>
+      </w:r>
+      <w:proofErr w:type="spellEnd"/>
+    </w:p>
+    <w:p>
+      <w:r>
+        <w:rPr>
+          <w:noProof/>
+        </w:rPr>
+        <w:drawing>
+          <wp:inline distT="0" distB="0" distL="0" distR="0" wp14:anchorId="557A51B4" wp14:editId="22C36EBA">
+            <wp:extent cx="762000" cy="762000"/>
+            <wp:effectExtent l="0" t="0" r="0" b="0"/>
+            <wp:docPr id="1745290727" name="Picture 1"/>
+            <wp:cNvGraphicFramePr>
+              <a:graphicFrameLocks xmlns:a="http://schemas.openxmlformats.org/drawingml/2006/main" noChangeAspect="1"/>
+            </wp:cNvGraphicFramePr>
+            <a:graphic xmlns:a="http://schemas.openxmlformats.org/drawingml/2006/main">
+              <a:graphicData uri="http://schemas.openxmlformats.org/drawingml/2006/picture">
+                <pic:pic xmlns:pic="http://schemas.openxmlformats.org/drawingml/2006/picture">
+                  <pic:nvPicPr>
+                    <pic:cNvPr id="0" name="Picture 1"/>
+                    <pic:cNvPicPr>
+                      <a:picLocks noChangeAspect="1" noChangeArrowheads="1"/>
+                    </pic:cNvPicPr>
+                  </pic:nvPicPr>
+                  <pic:blipFill>
+                    <a:blip r:embed="rId6">
+                      <a:extLst>
+                        <a:ext uri="{28A0092B-C50C-407E-A947-70E740481C1C}">
+                          <a14:useLocalDpi xmlns:a14="http://schemas.microsoft.com/office/drawing/2010/main" val="0"/>
+                        </a:ext>
+                      </a:extLst>
+                    </a:blip>
+                    <a:srcRect/>
+                    <a:stretch>
+                      <a:fillRect/>
+                    </a:stretch>
+                  </pic:blipFill>
+                  <pic:spPr bwMode="auto">
+                    <a:xfrm>
+                      <a:off x="0" y="0"/>
+                      <a:ext cx="762000" cy="762000"/>
+                    </a:xfrm>
+                    <a:prstGeom prst="rect">
+                      <a:avLst/>
+                    </a:prstGeom>
+                    <a:noFill/>
+                    <a:ln>
+                      <a:noFill/>
+                    </a:ln>
+                  </pic:spPr>
+                </pic:pic>
+              </a:graphicData>
+            </a:graphic>
+          </wp:inline>
+        </w:drawing>
+      </w:r>
+    </w:p>
+    <w:p>
+      <w:r>
+        <w:t>Open your image, and then set up your guides in Photoshop.</w:t>
+      </w:r>
+    </w:p>
+    <w:p>
+      <w:pPr>
+        <w:rPr>
+          <w:rStyle w:val="BookTitle"/>
+        </w:rPr>
+      </w:pPr>
+      <w:r>
+        <w:rPr>
+          <w:rStyle w:val="BookTitle"/>
+        </w:rPr>
+        <w:t>Photoshop-Edit-Preferences- Guides, Grid, &amp; Slices</w:t>
+      </w:r>
+    </w:p>
+    <w:p>
+      <w:r>
+        <w:drawing>
+          <wp:inline distT="0" distB="0" distL="0" distR="0" wp14:anchorId="61937259" wp14:editId="70969CDE">
+            <wp:extent cx="5772956" cy="3381847"/>
+            <wp:effectExtent l="0" t="0" r="0" b="9525"/>
+            <wp:docPr id="1979206914" name="Picture 1"/>
+            <wp:cNvGraphicFramePr>
+              <a:graphicFrameLocks xmlns:a="http://schemas.openxmlformats.org/drawingml/2006/main" noChangeAspect="1"/>
+            </wp:cNvGraphicFramePr>
+            <a:graphic xmlns:a="http://schemas.openxmlformats.org/drawingml/2006/main">
+              <a:graphicData uri="http://schemas.openxmlformats.org/drawingml/2006/picture">
+                <pic:pic xmlns:pic="http://schemas.openxmlformats.org/drawingml/2006/picture">
+                  <pic:nvPicPr>
+                    <pic:cNvPr id="1979206914" name=""/>
+                    <pic:cNvPicPr/>
+                  </pic:nvPicPr>
+                  <pic:blipFill>
+                    <a:blip r:embed="rId7"/>
+                    <a:stretch>
+                      <a:fillRect/>
+                    </a:stretch>
+                  </pic:blipFill>
+                  <pic:spPr>
+                    <a:xfrm>
+                      <a:off x="0" y="0"/>
+                      <a:ext cx="5772956" cy="3381847"/>
+                    </a:xfrm>
+                    <a:prstGeom prst="rect">
+                      <a:avLst/>
+                    </a:prstGeom>
+                  </pic:spPr>
+                </pic:pic>
+              </a:graphicData>
+            </a:graphic>
+          </wp:inline>
+        </w:drawing>
+      </w:r>
+    </w:p>
+    <w:p/>
+    <w:p>
+      <w:r>
+        <w:lastRenderedPageBreak/>
+        <w:t>Set it to 32px</w:t>
+      </w:r>
+    </w:p>
+    <w:p>
+      <w:r>
+        <w:drawing>
+          <wp:inline distT="0" distB="0" distL="0" distR="0" wp14:anchorId="173BCDC4" wp14:editId="1B35E3CE">
+            <wp:extent cx="5943600" cy="2237740"/>
+            <wp:effectExtent l="0" t="0" r="0" b="0"/>
+            <wp:docPr id="1821447274" name="Picture 1"/>
+            <wp:cNvGraphicFramePr>
+              <a:graphicFrameLocks xmlns:a="http://schemas.openxmlformats.org/drawingml/2006/main" noChangeAspect="1"/>
+            </wp:cNvGraphicFramePr>
+            <a:graphic xmlns:a="http://schemas.openxmlformats.org/drawingml/2006/main">
+              <a:graphicData uri="http://schemas.openxmlformats.org/drawingml/2006/picture">
+                <pic:pic xmlns:pic="http://schemas.openxmlformats.org/drawingml/2006/picture">
+                  <pic:nvPicPr>
+                    <pic:cNvPr id="1821447274" name=""/>
+                    <pic:cNvPicPr/>
+                  </pic:nvPicPr>
+                  <pic:blipFill>
+                    <a:blip r:embed="rId8"/>
+                    <a:stretch>
+                      <a:fillRect/>
+                    </a:stretch>
+                  </pic:blipFill>
+                  <pic:spPr>
+                    <a:xfrm>
+                      <a:off x="0" y="0"/>
+                      <a:ext cx="5943600" cy="2237740"/>
+                    </a:xfrm>
+                    <a:prstGeom prst="rect">
+                      <a:avLst/>
+                    </a:prstGeom>
+                  </pic:spPr>
+                </pic:pic>
+              </a:graphicData>
+            </a:graphic>
+          </wp:inline>
+        </w:drawing>
+      </w:r>
+    </w:p>
+    <w:p>
+      <w:r>
+        <w:t>Grid needs to be turned on.</w:t>
+      </w:r>
+    </w:p>
+    <w:p>
+      <w:pPr>
+        <w:rPr>
+          <w:rStyle w:val="BookTitle"/>
+        </w:rPr>
+      </w:pPr>
+      <w:r>
+        <w:rPr>
+          <w:rStyle w:val="BookTitle"/>
+        </w:rPr>
+        <w:t>View -Show-Grid</w:t>
+      </w:r>
+    </w:p>
+    <w:p>
+      <w:r>
+        <w:drawing>
+          <wp:inline distT="0" distB="0" distL="0" distR="0" wp14:anchorId="18C66BF7" wp14:editId="0F28A259">
+            <wp:extent cx="3458058" cy="4220164"/>
+            <wp:effectExtent l="0" t="0" r="9525" b="9525"/>
+            <wp:docPr id="614281671" name="Picture 1"/>
+            <wp:cNvGraphicFramePr>
+              <a:graphicFrameLocks xmlns:a="http://schemas.openxmlformats.org/drawingml/2006/main" noChangeAspect="1"/>
+            </wp:cNvGraphicFramePr>
+            <a:graphic xmlns:a="http://schemas.openxmlformats.org/drawingml/2006/main">
+              <a:graphicData uri="http://schemas.openxmlformats.org/drawingml/2006/picture">
+                <pic:pic xmlns:pic="http://schemas.openxmlformats.org/drawingml/2006/picture">
+                  <pic:nvPicPr>
+                    <pic:cNvPr id="614281671" name=""/>
+                    <pic:cNvPicPr/>
+                  </pic:nvPicPr>
+                  <pic:blipFill>
+                    <a:blip r:embed="rId9"/>
+                    <a:stretch>
+                      <a:fillRect/>
+                    </a:stretch>
+                  </pic:blipFill>
+                  <pic:spPr>
+                    <a:xfrm>
+                      <a:off x="0" y="0"/>
+                      <a:ext cx="3458058" cy="4220164"/>
+                    </a:xfrm>
+                    <a:prstGeom prst="rect">
+                      <a:avLst/>
+                    </a:prstGeom>
+                  </pic:spPr>
+                </pic:pic>
+              </a:graphicData>
+            </a:graphic>
+          </wp:inline>
+        </w:drawing>
+      </w:r>
+    </w:p>
+    <w:p>
+      <w:r>
+        <w:t>Shrink your elements down to fit into the grid space.</w:t>
+      </w:r>
+    </w:p>
+    <w:p>
+      <w:r>
+        <w:lastRenderedPageBreak/>
+        <w:drawing>
+          <wp:inline distT="0" distB="0" distL="0" distR="0" wp14:anchorId="323731C0" wp14:editId="0A7C5690">
+            <wp:extent cx="3810532" cy="3019846"/>
+            <wp:effectExtent l="0" t="0" r="0" b="0"/>
+            <wp:docPr id="2006448020" name="Picture 1"/>
+            <wp:cNvGraphicFramePr>
+              <a:graphicFrameLocks xmlns:a="http://schemas.openxmlformats.org/drawingml/2006/main" noChangeAspect="1"/>
+            </wp:cNvGraphicFramePr>
+            <a:graphic xmlns:a="http://schemas.openxmlformats.org/drawingml/2006/main">
+              <a:graphicData uri="http://schemas.openxmlformats.org/drawingml/2006/picture">
+                <pic:pic xmlns:pic="http://schemas.openxmlformats.org/drawingml/2006/picture">
+                  <pic:nvPicPr>
+                    <pic:cNvPr id="2006448020" name=""/>
+                    <pic:cNvPicPr/>
+                  </pic:nvPicPr>
+                  <pic:blipFill>
+                    <a:blip r:embed="rId10"/>
+                    <a:stretch>
+                      <a:fillRect/>
+                    </a:stretch>
+                  </pic:blipFill>
+                  <pic:spPr>
+                    <a:xfrm>
+                      <a:off x="0" y="0"/>
+                      <a:ext cx="3810532" cy="3019846"/>
+                    </a:xfrm>
+                    <a:prstGeom prst="rect">
+                      <a:avLst/>
+                    </a:prstGeom>
+                  </pic:spPr>
+                </pic:pic>
+              </a:graphicData>
+            </a:graphic>
+          </wp:inline>
+        </w:drawing>
+      </w:r>
+    </w:p>
+    <w:p>
+      <w:r>
+        <w:t xml:space="preserve">Duplicate the layers into their own images. You can open a new image, set the size to 32px X 32px, and then slide each of these into it. </w:t>
+      </w:r>
+      <w:proofErr w:type="spellStart"/>
+      <w:r>
+        <w:t>Rememeber</w:t>
+      </w:r>
+      <w:proofErr w:type="spellEnd"/>
+      <w:r>
+        <w:t xml:space="preserve"> to save each image individually.</w:t>
+      </w:r>
+    </w:p>
+    <w:p>
+      <w:r>
+        <w:t>Now save each individual picture to your sprite folder inside of Game Maker</w:t>
+      </w:r>
+    </w:p>
+    <w:p>
+      <w:pPr>
+        <w:rPr>
+          <w:rStyle w:val="BookTitle"/>
+        </w:rPr>
+      </w:pPr>
+      <w:r>
+        <w:rPr>
+          <w:rStyle w:val="BookTitle"/>
+        </w:rPr>
+        <w:t>C:\Users\</w:t>
+      </w:r>
+      <w:r>
+        <w:rPr>
+          <w:rStyle w:val="BookTitle"/>
+        </w:rPr>
+        <w:t>YOUR_USER_NAME</w:t>
+      </w:r>
+      <w:r>
+        <w:rPr>
+          <w:rStyle w:val="BookTitle"/>
+        </w:rPr>
+        <w:t>\GameMakerProjects\My First Game Project</w:t>
+      </w:r>
+    </w:p>
+    <w:p/>
+    <w:p/>
+    <w:p/>
+    <w:p>
+      <w:r>
         <w:t>Use sprites with objects</w:t>
       </w:r>
       <w:r>
         <w:t>,</w:t>
       </w:r>
       <w:r>
-        <w:t xml:space="preserve"> not tile maps. </w:t>
+        <w:t xml:space="preserve"> not tile maps</w:t>
+      </w:r>
+      <w:r>
+        <w:t xml:space="preserve">, for </w:t>
+      </w:r>
+      <w:proofErr w:type="gramStart"/>
+      <w:r>
+        <w:t>these throw</w:t>
+      </w:r>
+      <w:proofErr w:type="gramEnd"/>
+      <w:r>
+        <w:t xml:space="preserve"> around objects. It is easier to individually code each of our objects that way.</w:t>
       </w:r>
     </w:p>
     <w:p>

</xml_diff>

<commit_message>
Update image in December section to "Christmas-Date-Night.png" and remove "Dear-Ask-A-Dog-Again.png"
</commit_message>
<xml_diff>
--- a/Articles/2025/4_Game_Maker_2/8_Obects_to_throw_around_room/8 Objects to throw around room.docx
+++ b/Articles/2025/4_Game_Maker_2/8_Obects_to_throw_around_room/8 Objects to throw around room.docx
@@ -17,6 +17,9 @@
     </w:p>
     <w:p>
       <w:r>
+        <w:rPr>
+          <w:noProof/>
+        </w:rPr>
         <w:drawing>
           <wp:inline distT="0" distB="0" distL="0" distR="0" wp14:anchorId="0F0A1034" wp14:editId="6F09DB79">
             <wp:extent cx="3267075" cy="1618054"/>
@@ -120,6 +123,14 @@
       </w:r>
     </w:p>
     <w:p>
+      <w:pPr>
+        <w:pStyle w:val="Heading1"/>
+      </w:pPr>
+      <w:r>
+        <w:t>Turn on Your Grid</w:t>
+      </w:r>
+    </w:p>
+    <w:p>
       <w:r>
         <w:t>Open your image, and then set up your guides in Photoshop.</w:t>
       </w:r>
@@ -139,10 +150,13 @@
     </w:p>
     <w:p>
       <w:r>
+        <w:rPr>
+          <w:noProof/>
+        </w:rPr>
         <w:drawing>
-          <wp:inline distT="0" distB="0" distL="0" distR="0" wp14:anchorId="61937259" wp14:editId="70969CDE">
-            <wp:extent cx="5772956" cy="3381847"/>
-            <wp:effectExtent l="0" t="0" r="0" b="9525"/>
+          <wp:inline distT="0" distB="0" distL="0" distR="0" wp14:anchorId="61937259" wp14:editId="12887DEC">
+            <wp:extent cx="4838700" cy="2834552"/>
+            <wp:effectExtent l="0" t="0" r="0" b="4445"/>
             <wp:docPr id="1979206914" name="Picture 1"/>
             <wp:cNvGraphicFramePr>
               <a:graphicFrameLocks xmlns:a="http://schemas.openxmlformats.org/drawingml/2006/main" noChangeAspect="1"/>
@@ -163,7 +177,7 @@
                   <pic:spPr>
                     <a:xfrm>
                       <a:off x="0" y="0"/>
-                      <a:ext cx="5772956" cy="3381847"/>
+                      <a:ext cx="4842898" cy="2837011"/>
                     </a:xfrm>
                     <a:prstGeom prst="rect">
                       <a:avLst/>
@@ -185,6 +199,9 @@
     </w:p>
     <w:p>
       <w:r>
+        <w:rPr>
+          <w:noProof/>
+        </w:rPr>
         <w:drawing>
           <wp:inline distT="0" distB="0" distL="0" distR="0" wp14:anchorId="173BCDC4" wp14:editId="1B35E3CE">
             <wp:extent cx="5943600" cy="2237740"/>
@@ -242,6 +259,9 @@
     </w:p>
     <w:p>
       <w:r>
+        <w:rPr>
+          <w:noProof/>
+        </w:rPr>
         <w:drawing>
           <wp:inline distT="0" distB="0" distL="0" distR="0" wp14:anchorId="18C66BF7" wp14:editId="0F28A259">
             <wp:extent cx="3458058" cy="4220164"/>
@@ -286,6 +306,9 @@
     </w:p>
     <w:p>
       <w:r>
+        <w:rPr>
+          <w:noProof/>
+        </w:rPr>
         <w:lastRenderedPageBreak/>
         <w:drawing>
           <wp:inline distT="0" distB="0" distL="0" distR="0" wp14:anchorId="323731C0" wp14:editId="0A7C5690">
@@ -338,6 +361,14 @@
       </w:r>
     </w:p>
     <w:p>
+      <w:pPr>
+        <w:pStyle w:val="Heading1"/>
+      </w:pPr>
+      <w:r>
+        <w:t>Save to Game Maker Sprite Folder</w:t>
+      </w:r>
+    </w:p>
+    <w:p>
       <w:r>
         <w:t>Now save each individual picture to your sprite folder inside of Game Maker</w:t>
       </w:r>
@@ -352,44 +383,691 @@
         <w:rPr>
           <w:rStyle w:val="BookTitle"/>
         </w:rPr>
-        <w:t>C:\Users\</w:t>
-      </w:r>
-      <w:r>
+        <w:t>C:\Users\YOUR_USER_NAME\GameMakerProjects\My First Game Project</w:t>
+      </w:r>
+    </w:p>
+    <w:p>
+      <w:pPr>
         <w:rPr>
           <w:rStyle w:val="BookTitle"/>
         </w:rPr>
-        <w:t>YOUR_USER_NAME</w:t>
-      </w:r>
+      </w:pPr>
+    </w:p>
+    <w:p>
       <w:r>
         <w:rPr>
-          <w:rStyle w:val="BookTitle"/>
+          <w:rStyle w:val="Style1Char"/>
         </w:rPr>
-        <w:t>\GameMakerProjects\My First Game Project</w:t>
+        <w:t>Note-</w:t>
+      </w:r>
+      <w:r>
+        <w:t xml:space="preserve">We Use sprites with objects, not tile maps, for </w:t>
+      </w:r>
+      <w:proofErr w:type="gramStart"/>
+      <w:r>
+        <w:t>these throw</w:t>
+      </w:r>
+      <w:proofErr w:type="gramEnd"/>
+      <w:r>
+        <w:t xml:space="preserve"> around objects. It is easier to individually code each of our objects that way.</w:t>
+      </w:r>
+    </w:p>
+    <w:p/>
+    <w:p>
+      <w:pPr>
+        <w:pStyle w:val="Heading1"/>
+      </w:pPr>
+      <w:r>
+        <w:t>Create Your Sprites</w:t>
+      </w:r>
+    </w:p>
+    <w:p>
+      <w:r>
+        <w:t xml:space="preserve">Just bringing your images into the Game Makers sprite folder does not add a sprite to the game. You must go through the process of </w:t>
+      </w:r>
+      <w:proofErr w:type="gramStart"/>
+      <w:r>
+        <w:t>actually creating</w:t>
+      </w:r>
+      <w:proofErr w:type="gramEnd"/>
+      <w:r>
+        <w:t xml:space="preserve"> the Sprite in Game Maker. This is because the app will be doing some other stuff behind the scene, so that your sprite will work. </w:t>
+      </w:r>
+    </w:p>
+    <w:p>
+      <w:r>
+        <w:rPr>
+          <w:noProof/>
+        </w:rPr>
+        <w:lastRenderedPageBreak/>
+        <w:drawing>
+          <wp:inline distT="0" distB="0" distL="0" distR="0" wp14:anchorId="119C0220" wp14:editId="290A36A1">
+            <wp:extent cx="3267075" cy="1618054"/>
+            <wp:effectExtent l="0" t="0" r="0" b="1270"/>
+            <wp:docPr id="1100957986" name="Picture 1"/>
+            <wp:cNvGraphicFramePr>
+              <a:graphicFrameLocks xmlns:a="http://schemas.openxmlformats.org/drawingml/2006/main" noChangeAspect="1"/>
+            </wp:cNvGraphicFramePr>
+            <a:graphic xmlns:a="http://schemas.openxmlformats.org/drawingml/2006/main">
+              <a:graphicData uri="http://schemas.openxmlformats.org/drawingml/2006/picture">
+                <pic:pic xmlns:pic="http://schemas.openxmlformats.org/drawingml/2006/picture">
+                  <pic:nvPicPr>
+                    <pic:cNvPr id="1673055886" name=""/>
+                    <pic:cNvPicPr/>
+                  </pic:nvPicPr>
+                  <pic:blipFill>
+                    <a:blip r:embed="rId5"/>
+                    <a:stretch>
+                      <a:fillRect/>
+                    </a:stretch>
+                  </pic:blipFill>
+                  <pic:spPr>
+                    <a:xfrm>
+                      <a:off x="0" y="0"/>
+                      <a:ext cx="3272832" cy="1620905"/>
+                    </a:xfrm>
+                    <a:prstGeom prst="rect">
+                      <a:avLst/>
+                    </a:prstGeom>
+                  </pic:spPr>
+                </pic:pic>
+              </a:graphicData>
+            </a:graphic>
+          </wp:inline>
+        </w:drawing>
+      </w:r>
+    </w:p>
+    <w:p>
+      <w:r>
+        <w:t>You will want to do this process for each one of your sprites.</w:t>
+      </w:r>
+    </w:p>
+    <w:p>
+      <w:r>
+        <w:t>Right click on the Sprite folder. Select -Create -Sprite.</w:t>
+      </w:r>
+    </w:p>
+    <w:p>
+      <w:pPr>
+        <w:spacing w:after="0"/>
+      </w:pPr>
+      <w:proofErr w:type="spellStart"/>
+      <w:r>
+        <w:t>sprite_heart</w:t>
+      </w:r>
+      <w:proofErr w:type="spellEnd"/>
+    </w:p>
+    <w:p>
+      <w:pPr>
+        <w:spacing w:after="0"/>
+      </w:pPr>
+      <w:proofErr w:type="spellStart"/>
+      <w:r>
+        <w:t>sprite_apple</w:t>
+      </w:r>
+      <w:proofErr w:type="spellEnd"/>
+    </w:p>
+    <w:p>
+      <w:pPr>
+        <w:spacing w:after="0"/>
+      </w:pPr>
+      <w:proofErr w:type="spellStart"/>
+      <w:r>
+        <w:t>sprite_bomb</w:t>
+      </w:r>
+      <w:proofErr w:type="spellEnd"/>
+    </w:p>
+    <w:p>
+      <w:pPr>
+        <w:spacing w:after="0"/>
+      </w:pPr>
+    </w:p>
+    <w:p>
+      <w:r>
+        <w:rPr>
+          <w:noProof/>
+        </w:rPr>
+        <w:lastRenderedPageBreak/>
+        <w:drawing>
+          <wp:inline distT="0" distB="0" distL="0" distR="0" wp14:anchorId="6EAEDDB8" wp14:editId="77FBFE25">
+            <wp:extent cx="2352675" cy="4925226"/>
+            <wp:effectExtent l="76200" t="76200" r="123825" b="142240"/>
+            <wp:docPr id="1530043111" name="Picture 1"/>
+            <wp:cNvGraphicFramePr>
+              <a:graphicFrameLocks xmlns:a="http://schemas.openxmlformats.org/drawingml/2006/main" noChangeAspect="1"/>
+            </wp:cNvGraphicFramePr>
+            <a:graphic xmlns:a="http://schemas.openxmlformats.org/drawingml/2006/main">
+              <a:graphicData uri="http://schemas.openxmlformats.org/drawingml/2006/picture">
+                <pic:pic xmlns:pic="http://schemas.openxmlformats.org/drawingml/2006/picture">
+                  <pic:nvPicPr>
+                    <pic:cNvPr id="1530043111" name=""/>
+                    <pic:cNvPicPr/>
+                  </pic:nvPicPr>
+                  <pic:blipFill rotWithShape="1">
+                    <a:blip r:embed="rId11"/>
+                    <a:srcRect l="78526" t="7122" r="4327" b="29060"/>
+                    <a:stretch>
+                      <a:fillRect/>
+                    </a:stretch>
+                  </pic:blipFill>
+                  <pic:spPr bwMode="auto">
+                    <a:xfrm>
+                      <a:off x="0" y="0"/>
+                      <a:ext cx="2355884" cy="4931943"/>
+                    </a:xfrm>
+                    <a:prstGeom prst="rect">
+                      <a:avLst/>
+                    </a:prstGeom>
+                    <a:ln w="38100" cap="sq">
+                      <a:solidFill>
+                        <a:srgbClr val="000000"/>
+                      </a:solidFill>
+                      <a:prstDash val="solid"/>
+                      <a:miter lim="800000"/>
+                    </a:ln>
+                    <a:effectLst>
+                      <a:outerShdw blurRad="50800" dist="38100" dir="2700000" algn="tl" rotWithShape="0">
+                        <a:srgbClr val="000000">
+                          <a:alpha val="43000"/>
+                        </a:srgbClr>
+                      </a:outerShdw>
+                    </a:effectLst>
+                    <a:extLst>
+                      <a:ext uri="{53640926-AAD7-44D8-BBD7-CCE9431645EC}">
+                        <a14:shadowObscured xmlns:a14="http://schemas.microsoft.com/office/drawing/2010/main"/>
+                      </a:ext>
+                    </a:extLst>
+                  </pic:spPr>
+                </pic:pic>
+              </a:graphicData>
+            </a:graphic>
+          </wp:inline>
+        </w:drawing>
+      </w:r>
+    </w:p>
+    <w:p>
+      <w:r>
+        <w:t xml:space="preserve">With your new sprite created in the Asset Browser, Go to the Middle of your workspace. Import the correct image of the sprite. </w:t>
+      </w:r>
+      <w:proofErr w:type="gramStart"/>
+      <w:r>
+        <w:t>Don’t</w:t>
+      </w:r>
+      <w:proofErr w:type="gramEnd"/>
+      <w:r>
+        <w:t xml:space="preserve"> worry about the size of the sprite, originally. As soon as it grabs your sprite, if you set the size to 32px, the app will pick up that size and show it correctly</w:t>
+      </w:r>
+    </w:p>
+    <w:p>
+      <w:r>
+        <w:rPr>
+          <w:noProof/>
+        </w:rPr>
+        <w:lastRenderedPageBreak/>
+        <mc:AlternateContent>
+          <mc:Choice Requires="wps">
+            <w:drawing>
+              <wp:anchor distT="0" distB="0" distL="114300" distR="114300" simplePos="0" relativeHeight="251659264" behindDoc="0" locked="0" layoutInCell="1" allowOverlap="1" wp14:anchorId="14A29199" wp14:editId="4606B47F">
+                <wp:simplePos x="0" y="0"/>
+                <wp:positionH relativeFrom="column">
+                  <wp:posOffset>1181100</wp:posOffset>
+                </wp:positionH>
+                <wp:positionV relativeFrom="paragraph">
+                  <wp:posOffset>1133475</wp:posOffset>
+                </wp:positionV>
+                <wp:extent cx="180975" cy="285750"/>
+                <wp:effectExtent l="0" t="0" r="9525" b="0"/>
+                <wp:wrapNone/>
+                <wp:docPr id="360318619" name="Arrow: Up 1"/>
+                <wp:cNvGraphicFramePr/>
+                <a:graphic xmlns:a="http://schemas.openxmlformats.org/drawingml/2006/main">
+                  <a:graphicData uri="http://schemas.microsoft.com/office/word/2010/wordprocessingShape">
+                    <wps:wsp>
+                      <wps:cNvSpPr/>
+                      <wps:spPr>
+                        <a:xfrm>
+                          <a:off x="0" y="0"/>
+                          <a:ext cx="180975" cy="285750"/>
+                        </a:xfrm>
+                        <a:prstGeom prst="upArrow">
+                          <a:avLst/>
+                        </a:prstGeom>
+                        <a:gradFill flip="none" rotWithShape="1">
+                          <a:gsLst>
+                            <a:gs pos="0">
+                              <a:schemeClr val="accent2">
+                                <a:lumMod val="67000"/>
+                              </a:schemeClr>
+                            </a:gs>
+                            <a:gs pos="48000">
+                              <a:schemeClr val="accent2">
+                                <a:lumMod val="97000"/>
+                                <a:lumOff val="3000"/>
+                              </a:schemeClr>
+                            </a:gs>
+                            <a:gs pos="100000">
+                              <a:schemeClr val="accent2">
+                                <a:lumMod val="60000"/>
+                                <a:lumOff val="40000"/>
+                              </a:schemeClr>
+                            </a:gs>
+                          </a:gsLst>
+                          <a:lin ang="16200000" scaled="1"/>
+                          <a:tileRect/>
+                        </a:gradFill>
+                        <a:ln>
+                          <a:noFill/>
+                        </a:ln>
+                      </wps:spPr>
+                      <wps:style>
+                        <a:lnRef idx="0">
+                          <a:scrgbClr r="0" g="0" b="0"/>
+                        </a:lnRef>
+                        <a:fillRef idx="0">
+                          <a:scrgbClr r="0" g="0" b="0"/>
+                        </a:fillRef>
+                        <a:effectRef idx="0">
+                          <a:scrgbClr r="0" g="0" b="0"/>
+                        </a:effectRef>
+                        <a:fontRef idx="minor">
+                          <a:schemeClr val="lt1"/>
+                        </a:fontRef>
+                      </wps:style>
+                      <wps:bodyPr rot="0" spcFirstLastPara="0" vertOverflow="overflow" horzOverflow="overflow" vert="horz" wrap="square" lIns="91440" tIns="45720" rIns="91440" bIns="45720" numCol="1" spcCol="0" rtlCol="0" fromWordArt="0" anchor="ctr" anchorCtr="0" forceAA="0" compatLnSpc="1">
+                        <a:prstTxWarp prst="textNoShape">
+                          <a:avLst/>
+                        </a:prstTxWarp>
+                        <a:noAutofit/>
+                      </wps:bodyPr>
+                    </wps:wsp>
+                  </a:graphicData>
+                </a:graphic>
+              </wp:anchor>
+            </w:drawing>
+          </mc:Choice>
+          <mc:Fallback>
+            <w:pict>
+              <v:shapetype w14:anchorId="3998CDBE" id="_x0000_t68" coordsize="21600,21600" o:spt="68" adj="5400,5400" path="m0@0l@1@0@1,21600@2,21600@2@0,21600@0,10800,xe">
+                <v:stroke joinstyle="miter"/>
+                <v:formulas>
+                  <v:f eqn="val #0"/>
+                  <v:f eqn="val #1"/>
+                  <v:f eqn="sum 21600 0 #1"/>
+                  <v:f eqn="prod #0 #1 10800"/>
+                  <v:f eqn="sum #0 0 @3"/>
+                </v:formulas>
+                <v:path o:connecttype="custom" o:connectlocs="10800,0;0,@0;10800,21600;21600,@0" o:connectangles="270,180,90,0" textboxrect="@1,@4,@2,21600"/>
+                <v:handles>
+                  <v:h position="#1,#0" xrange="0,10800" yrange="0,21600"/>
+                </v:handles>
+              </v:shapetype>
+              <v:shape id="Arrow: Up 1" o:spid="_x0000_s1026" type="#_x0000_t68" style="position:absolute;margin-left:93pt;margin-top:89.25pt;width:14.25pt;height:22.5pt;z-index:251659264;visibility:visible;mso-wrap-style:square;mso-wrap-distance-left:9pt;mso-wrap-distance-top:0;mso-wrap-distance-right:9pt;mso-wrap-distance-bottom:0;mso-position-horizontal:absolute;mso-position-horizontal-relative:text;mso-position-vertical:absolute;mso-position-vertical-relative:text;v-text-anchor:middle" o:gfxdata="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" adj="6840" fillcolor="#af4f0f [2149]" stroked="f">
+                <v:fill color2="#f4b083 [1941]" rotate="t" angle="180" colors="0 #b0500f;31457f #ee8137;1 #f4b183" focus="100%" type="gradient"/>
+              </v:shape>
+            </w:pict>
+          </mc:Fallback>
+        </mc:AlternateContent>
+      </w:r>
+      <w:r>
+        <w:rPr>
+          <w:noProof/>
+        </w:rPr>
+        <w:drawing>
+          <wp:inline distT="0" distB="0" distL="0" distR="0" wp14:anchorId="461C987D" wp14:editId="036185ED">
+            <wp:extent cx="5943600" cy="2673350"/>
+            <wp:effectExtent l="76200" t="76200" r="133350" b="127000"/>
+            <wp:docPr id="33903963" name="Picture 1"/>
+            <wp:cNvGraphicFramePr>
+              <a:graphicFrameLocks xmlns:a="http://schemas.openxmlformats.org/drawingml/2006/main" noChangeAspect="1"/>
+            </wp:cNvGraphicFramePr>
+            <a:graphic xmlns:a="http://schemas.openxmlformats.org/drawingml/2006/main">
+              <a:graphicData uri="http://schemas.openxmlformats.org/drawingml/2006/picture">
+                <pic:pic xmlns:pic="http://schemas.openxmlformats.org/drawingml/2006/picture">
+                  <pic:nvPicPr>
+                    <pic:cNvPr id="33903963" name=""/>
+                    <pic:cNvPicPr/>
+                  </pic:nvPicPr>
+                  <pic:blipFill>
+                    <a:blip r:embed="rId12"/>
+                    <a:stretch>
+                      <a:fillRect/>
+                    </a:stretch>
+                  </pic:blipFill>
+                  <pic:spPr>
+                    <a:xfrm>
+                      <a:off x="0" y="0"/>
+                      <a:ext cx="5943600" cy="2673350"/>
+                    </a:xfrm>
+                    <a:prstGeom prst="rect">
+                      <a:avLst/>
+                    </a:prstGeom>
+                    <a:ln w="38100" cap="sq">
+                      <a:solidFill>
+                        <a:srgbClr val="000000"/>
+                      </a:solidFill>
+                      <a:prstDash val="solid"/>
+                      <a:miter lim="800000"/>
+                    </a:ln>
+                    <a:effectLst>
+                      <a:outerShdw blurRad="50800" dist="38100" dir="2700000" algn="tl" rotWithShape="0">
+                        <a:srgbClr val="000000">
+                          <a:alpha val="43000"/>
+                        </a:srgbClr>
+                      </a:outerShdw>
+                    </a:effectLst>
+                  </pic:spPr>
+                </pic:pic>
+              </a:graphicData>
+            </a:graphic>
+          </wp:inline>
+        </w:drawing>
+      </w:r>
+    </w:p>
+    <w:p>
+      <w:r>
+        <w:t>Now do the same thing for your other two elements. The apple, and the bomb.</w:t>
+      </w:r>
+    </w:p>
+    <w:p>
+      <w:r>
+        <w:rPr>
+          <w:noProof/>
+        </w:rPr>
+        <w:drawing>
+          <wp:inline distT="0" distB="0" distL="0" distR="0" wp14:anchorId="4210E009" wp14:editId="1C6F87B9">
+            <wp:extent cx="2019582" cy="1267002"/>
+            <wp:effectExtent l="0" t="0" r="0" b="9525"/>
+            <wp:docPr id="853945549" name="Picture 1"/>
+            <wp:cNvGraphicFramePr>
+              <a:graphicFrameLocks xmlns:a="http://schemas.openxmlformats.org/drawingml/2006/main" noChangeAspect="1"/>
+            </wp:cNvGraphicFramePr>
+            <a:graphic xmlns:a="http://schemas.openxmlformats.org/drawingml/2006/main">
+              <a:graphicData uri="http://schemas.openxmlformats.org/drawingml/2006/picture">
+                <pic:pic xmlns:pic="http://schemas.openxmlformats.org/drawingml/2006/picture">
+                  <pic:nvPicPr>
+                    <pic:cNvPr id="853945549" name=""/>
+                    <pic:cNvPicPr/>
+                  </pic:nvPicPr>
+                  <pic:blipFill>
+                    <a:blip r:embed="rId13"/>
+                    <a:stretch>
+                      <a:fillRect/>
+                    </a:stretch>
+                  </pic:blipFill>
+                  <pic:spPr>
+                    <a:xfrm>
+                      <a:off x="0" y="0"/>
+                      <a:ext cx="2019582" cy="1267002"/>
+                    </a:xfrm>
+                    <a:prstGeom prst="rect">
+                      <a:avLst/>
+                    </a:prstGeom>
+                  </pic:spPr>
+                </pic:pic>
+              </a:graphicData>
+            </a:graphic>
+          </wp:inline>
+        </w:drawing>
+      </w:r>
+    </w:p>
+    <w:p>
+      <w:r>
+        <w:t xml:space="preserve">With </w:t>
+      </w:r>
+      <w:proofErr w:type="gramStart"/>
+      <w:r>
+        <w:t>all of</w:t>
+      </w:r>
+      <w:proofErr w:type="gramEnd"/>
+      <w:r>
+        <w:t xml:space="preserve"> your sprite in there you can now create your objects</w:t>
+      </w:r>
+    </w:p>
+    <w:p>
+      <w:r>
+        <w:rPr>
+          <w:noProof/>
+        </w:rPr>
+        <w:drawing>
+          <wp:inline distT="0" distB="0" distL="0" distR="0" wp14:anchorId="6179F1A0" wp14:editId="1E3766F6">
+            <wp:extent cx="2543530" cy="2086266"/>
+            <wp:effectExtent l="0" t="0" r="9525" b="9525"/>
+            <wp:docPr id="471857278" name="Picture 1"/>
+            <wp:cNvGraphicFramePr>
+              <a:graphicFrameLocks xmlns:a="http://schemas.openxmlformats.org/drawingml/2006/main" noChangeAspect="1"/>
+            </wp:cNvGraphicFramePr>
+            <a:graphic xmlns:a="http://schemas.openxmlformats.org/drawingml/2006/main">
+              <a:graphicData uri="http://schemas.openxmlformats.org/drawingml/2006/picture">
+                <pic:pic xmlns:pic="http://schemas.openxmlformats.org/drawingml/2006/picture">
+                  <pic:nvPicPr>
+                    <pic:cNvPr id="471857278" name=""/>
+                    <pic:cNvPicPr/>
+                  </pic:nvPicPr>
+                  <pic:blipFill>
+                    <a:blip r:embed="rId14"/>
+                    <a:stretch>
+                      <a:fillRect/>
+                    </a:stretch>
+                  </pic:blipFill>
+                  <pic:spPr>
+                    <a:xfrm>
+                      <a:off x="0" y="0"/>
+                      <a:ext cx="2543530" cy="2086266"/>
+                    </a:xfrm>
+                    <a:prstGeom prst="rect">
+                      <a:avLst/>
+                    </a:prstGeom>
+                  </pic:spPr>
+                </pic:pic>
+              </a:graphicData>
+            </a:graphic>
+          </wp:inline>
+        </w:drawing>
+      </w:r>
+    </w:p>
+    <w:p>
+      <w:pPr>
+        <w:pStyle w:val="Heading1"/>
+      </w:pPr>
+      <w:r>
+        <w:lastRenderedPageBreak/>
+        <w:t>Create Your Objects</w:t>
+      </w:r>
+    </w:p>
+    <w:p>
+      <w:r>
+        <w:t xml:space="preserve">Right click on the Objects folder and then create each one of your </w:t>
+      </w:r>
+      <w:proofErr w:type="gramStart"/>
+      <w:r>
+        <w:t>object</w:t>
+      </w:r>
+      <w:proofErr w:type="gramEnd"/>
+      <w:r>
+        <w:t>. Use the appropriate sprite for the face of each object.</w:t>
+      </w:r>
+    </w:p>
+    <w:p>
+      <w:r>
+        <w:rPr>
+          <w:noProof/>
+        </w:rPr>
+        <w:drawing>
+          <wp:inline distT="0" distB="0" distL="0" distR="0" wp14:anchorId="3249A394" wp14:editId="5A25C485">
+            <wp:extent cx="2724530" cy="2324424"/>
+            <wp:effectExtent l="76200" t="76200" r="133350" b="133350"/>
+            <wp:docPr id="1047289438" name="Picture 1"/>
+            <wp:cNvGraphicFramePr>
+              <a:graphicFrameLocks xmlns:a="http://schemas.openxmlformats.org/drawingml/2006/main" noChangeAspect="1"/>
+            </wp:cNvGraphicFramePr>
+            <a:graphic xmlns:a="http://schemas.openxmlformats.org/drawingml/2006/main">
+              <a:graphicData uri="http://schemas.openxmlformats.org/drawingml/2006/picture">
+                <pic:pic xmlns:pic="http://schemas.openxmlformats.org/drawingml/2006/picture">
+                  <pic:nvPicPr>
+                    <pic:cNvPr id="1047289438" name=""/>
+                    <pic:cNvPicPr/>
+                  </pic:nvPicPr>
+                  <pic:blipFill>
+                    <a:blip r:embed="rId15"/>
+                    <a:stretch>
+                      <a:fillRect/>
+                    </a:stretch>
+                  </pic:blipFill>
+                  <pic:spPr>
+                    <a:xfrm>
+                      <a:off x="0" y="0"/>
+                      <a:ext cx="2724530" cy="2324424"/>
+                    </a:xfrm>
+                    <a:prstGeom prst="rect">
+                      <a:avLst/>
+                    </a:prstGeom>
+                    <a:ln w="38100" cap="sq">
+                      <a:solidFill>
+                        <a:srgbClr val="000000"/>
+                      </a:solidFill>
+                      <a:prstDash val="solid"/>
+                      <a:miter lim="800000"/>
+                    </a:ln>
+                    <a:effectLst>
+                      <a:outerShdw blurRad="50800" dist="38100" dir="2700000" algn="tl" rotWithShape="0">
+                        <a:srgbClr val="000000">
+                          <a:alpha val="43000"/>
+                        </a:srgbClr>
+                      </a:outerShdw>
+                    </a:effectLst>
+                  </pic:spPr>
+                </pic:pic>
+              </a:graphicData>
+            </a:graphic>
+          </wp:inline>
+        </w:drawing>
+      </w:r>
+    </w:p>
+    <w:p>
+      <w:r>
+        <w:t xml:space="preserve">Do the Same thing, creating the object for your other two sprites, and </w:t>
+      </w:r>
+      <w:r>
+        <w:t>give them the appropriate face.</w:t>
+      </w:r>
+    </w:p>
+    <w:p>
+      <w:r>
+        <w:rPr>
+          <w:noProof/>
+        </w:rPr>
+        <w:drawing>
+          <wp:inline distT="0" distB="0" distL="0" distR="0" wp14:anchorId="2EA88104" wp14:editId="116A4D00">
+            <wp:extent cx="2019582" cy="1267002"/>
+            <wp:effectExtent l="0" t="0" r="0" b="9525"/>
+            <wp:docPr id="458599370" name="Picture 1"/>
+            <wp:cNvGraphicFramePr>
+              <a:graphicFrameLocks xmlns:a="http://schemas.openxmlformats.org/drawingml/2006/main" noChangeAspect="1"/>
+            </wp:cNvGraphicFramePr>
+            <a:graphic xmlns:a="http://schemas.openxmlformats.org/drawingml/2006/main">
+              <a:graphicData uri="http://schemas.openxmlformats.org/drawingml/2006/picture">
+                <pic:pic xmlns:pic="http://schemas.openxmlformats.org/drawingml/2006/picture">
+                  <pic:nvPicPr>
+                    <pic:cNvPr id="853945549" name=""/>
+                    <pic:cNvPicPr/>
+                  </pic:nvPicPr>
+                  <pic:blipFill>
+                    <a:blip r:embed="rId13"/>
+                    <a:stretch>
+                      <a:fillRect/>
+                    </a:stretch>
+                  </pic:blipFill>
+                  <pic:spPr>
+                    <a:xfrm>
+                      <a:off x="0" y="0"/>
+                      <a:ext cx="2019582" cy="1267002"/>
+                    </a:xfrm>
+                    <a:prstGeom prst="rect">
+                      <a:avLst/>
+                    </a:prstGeom>
+                  </pic:spPr>
+                </pic:pic>
+              </a:graphicData>
+            </a:graphic>
+          </wp:inline>
+        </w:drawing>
+      </w:r>
+    </w:p>
+    <w:p/>
+    <w:p>
+      <w:r>
+        <w:rPr>
+          <w:noProof/>
+        </w:rPr>
+        <w:drawing>
+          <wp:inline distT="0" distB="0" distL="0" distR="0" wp14:anchorId="35217F9F" wp14:editId="6129BCE5">
+            <wp:extent cx="2876951" cy="1467055"/>
+            <wp:effectExtent l="0" t="0" r="0" b="0"/>
+            <wp:docPr id="2031425514" name="Picture 1"/>
+            <wp:cNvGraphicFramePr>
+              <a:graphicFrameLocks xmlns:a="http://schemas.openxmlformats.org/drawingml/2006/main" noChangeAspect="1"/>
+            </wp:cNvGraphicFramePr>
+            <a:graphic xmlns:a="http://schemas.openxmlformats.org/drawingml/2006/main">
+              <a:graphicData uri="http://schemas.openxmlformats.org/drawingml/2006/picture">
+                <pic:pic xmlns:pic="http://schemas.openxmlformats.org/drawingml/2006/picture">
+                  <pic:nvPicPr>
+                    <pic:cNvPr id="2031425514" name=""/>
+                    <pic:cNvPicPr/>
+                  </pic:nvPicPr>
+                  <pic:blipFill>
+                    <a:blip r:embed="rId16"/>
+                    <a:stretch>
+                      <a:fillRect/>
+                    </a:stretch>
+                  </pic:blipFill>
+                  <pic:spPr>
+                    <a:xfrm>
+                      <a:off x="0" y="0"/>
+                      <a:ext cx="2876951" cy="1467055"/>
+                    </a:xfrm>
+                    <a:prstGeom prst="rect">
+                      <a:avLst/>
+                    </a:prstGeom>
+                  </pic:spPr>
+                </pic:pic>
+              </a:graphicData>
+            </a:graphic>
+          </wp:inline>
+        </w:drawing>
       </w:r>
     </w:p>
     <w:p/>
     <w:p/>
     <w:p/>
     <w:p>
-      <w:r>
-        <w:t>Use sprites with objects</w:t>
-      </w:r>
-      <w:r>
-        <w:t>,</w:t>
-      </w:r>
-      <w:r>
-        <w:t xml:space="preserve"> not tile maps</w:t>
-      </w:r>
-      <w:r>
-        <w:t xml:space="preserve">, for </w:t>
+      <w:pPr>
+        <w:pStyle w:val="Heading1"/>
+      </w:pPr>
+      <w:r>
+        <w:lastRenderedPageBreak/>
+        <w:t>Next Section</w:t>
+      </w:r>
+    </w:p>
+    <w:p/>
+    <w:p>
+      <w:r>
+        <w:t xml:space="preserve">In our next section, we will learn how to create code to have each of </w:t>
       </w:r>
       <w:proofErr w:type="gramStart"/>
       <w:r>
-        <w:t>these throw</w:t>
+        <w:t>these item</w:t>
       </w:r>
       <w:proofErr w:type="gramEnd"/>
       <w:r>
-        <w:t xml:space="preserve"> around objects. It is easier to individually code each of our objects that way.</w:t>
+        <w:t xml:space="preserve"> </w:t>
+      </w:r>
+      <w:proofErr w:type="gramStart"/>
+      <w:r>
+        <w:t>respond  appropriately</w:t>
+      </w:r>
+      <w:proofErr w:type="gramEnd"/>
+      <w:r>
+        <w:t xml:space="preserve"> in a collision event with the hero object. </w:t>
       </w:r>
     </w:p>
     <w:p>
@@ -2763,7 +3441,54 @@
       </a:bgFillStyleLst>
     </a:fmtScheme>
   </a:themeElements>
-  <a:objectDefaults/>
+  <a:objectDefaults>
+    <a:spDef>
+      <a:spPr>
+        <a:gradFill flip="none" rotWithShape="1">
+          <a:gsLst>
+            <a:gs pos="0">
+              <a:schemeClr val="accent2">
+                <a:lumMod val="67000"/>
+              </a:schemeClr>
+            </a:gs>
+            <a:gs pos="48000">
+              <a:schemeClr val="accent2">
+                <a:lumMod val="97000"/>
+                <a:lumOff val="3000"/>
+              </a:schemeClr>
+            </a:gs>
+            <a:gs pos="100000">
+              <a:schemeClr val="accent2">
+                <a:lumMod val="60000"/>
+                <a:lumOff val="40000"/>
+              </a:schemeClr>
+            </a:gs>
+          </a:gsLst>
+          <a:lin ang="16200000" scaled="1"/>
+          <a:tileRect/>
+        </a:gradFill>
+        <a:ln>
+          <a:noFill/>
+        </a:ln>
+      </a:spPr>
+      <a:bodyPr rtlCol="0" anchor="ctr"/>
+      <a:lstStyle/>
+      <a:style>
+        <a:lnRef idx="0">
+          <a:scrgbClr r="0" g="0" b="0"/>
+        </a:lnRef>
+        <a:fillRef idx="0">
+          <a:scrgbClr r="0" g="0" b="0"/>
+        </a:fillRef>
+        <a:effectRef idx="0">
+          <a:scrgbClr r="0" g="0" b="0"/>
+        </a:effectRef>
+        <a:fontRef idx="minor">
+          <a:schemeClr val="lt1"/>
+        </a:fontRef>
+      </a:style>
+    </a:spDef>
+  </a:objectDefaults>
   <a:extraClrSchemeLst/>
   <a:extLst>
     <a:ext uri="{05A4C25C-085E-4340-85A3-A5531E510DB2}">

</xml_diff>